<commit_message>
zeromq.req -> zeromq.req.port로 변경, zeromq.publish -> zeromq.pub.port로 변경에 관한 운용매뉴얼 수정
</commit_message>
<xml_diff>
--- a/doc/현대자동차_미들웨어_운용매뉴얼.docx
+++ b/doc/현대자동차_미들웨어_운용매뉴얼.docx
@@ -252,7 +252,7 @@
               </wp:anchor>
             </w:drawing>
           </mc:Choice>
-          <mc:Fallback xmlns:mo="http://schemas.microsoft.com/office/mac/office/2008/main" xmlns:mv="urn:schemas-microsoft-com:mac:vml">
+          <mc:Fallback xmlns:mv="urn:schemas-microsoft-com:mac:vml" xmlns:mo="http://schemas.microsoft.com/office/mac/office/2008/main">
             <w:pict>
               <v:shapetype w14:anchorId="6A1813A5" id="_x0000_t32" coordsize="21600,21600" o:spt="32" o:oned="t" path="m0,0l21600,21600e" filled="f">
                 <v:path arrowok="t" fillok="f" o:connecttype="none"/>
@@ -502,7 +502,14 @@
                 <w:sz w:val="24"/>
                 <w:szCs w:val="24"/>
               </w:rPr>
-              <w:t>002</w:t>
+              <w:t>00</w:t>
+            </w:r>
+            <w:r>
+              <w:rPr>
+                <w:sz w:val="24"/>
+                <w:szCs w:val="24"/>
+              </w:rPr>
+              <w:t>3</w:t>
             </w:r>
           </w:p>
         </w:tc>
@@ -602,7 +609,7 @@
                 <w:sz w:val="24"/>
                 <w:szCs w:val="24"/>
               </w:rPr>
-              <w:t>3</w:t>
+              <w:t>0</w:t>
             </w:r>
           </w:p>
         </w:tc>
@@ -967,7 +974,6 @@
                 <w:sz w:val="24"/>
               </w:rPr>
             </w:pPr>
-            <w:proofErr w:type="spellStart"/>
             <w:r>
               <w:rPr>
                 <w:rFonts w:asciiTheme="majorHAnsi" w:eastAsiaTheme="majorHAnsi" w:hAnsiTheme="majorHAnsi" w:hint="eastAsia"/>
@@ -976,7 +982,6 @@
               </w:rPr>
               <w:t>개정자</w:t>
             </w:r>
-            <w:proofErr w:type="spellEnd"/>
           </w:p>
         </w:tc>
         <w:tc>
@@ -1158,7 +1163,6 @@
                 <w:szCs w:val="18"/>
               </w:rPr>
             </w:pPr>
-            <w:proofErr w:type="spellStart"/>
             <w:r>
               <w:rPr>
                 <w:rFonts w:asciiTheme="majorHAnsi" w:eastAsiaTheme="majorHAnsi" w:hAnsiTheme="majorHAnsi" w:hint="eastAsia"/>
@@ -1168,7 +1172,6 @@
               </w:rPr>
               <w:t>김동범</w:t>
             </w:r>
-            <w:proofErr w:type="spellEnd"/>
           </w:p>
         </w:tc>
         <w:tc>
@@ -4333,7 +4336,6 @@
         </w:rPr>
         <w:t xml:space="preserve">에 따라 미들웨어를 운용할 서버 </w:t>
       </w:r>
-      <w:proofErr w:type="gramStart"/>
       <w:r>
         <w:rPr>
           <w:sz w:val="24"/>
@@ -4341,7 +4343,6 @@
         </w:rPr>
         <w:t>Linux/ Windows</w:t>
       </w:r>
-      <w:proofErr w:type="gramEnd"/>
       <w:r>
         <w:rPr>
           <w:rFonts w:hint="eastAsia"/>
@@ -4569,11 +4570,9 @@
         </w:rPr>
         <w:t xml:space="preserve">압축이 해제된 </w:t>
       </w:r>
-      <w:proofErr w:type="spellStart"/>
       <w:r>
         <w:t>smartiot</w:t>
       </w:r>
-      <w:proofErr w:type="spellEnd"/>
       <w:r>
         <w:t xml:space="preserve"> </w:t>
       </w:r>
@@ -4643,13 +4642,8 @@
           <w:numId w:val="12"/>
         </w:numPr>
       </w:pPr>
-      <w:proofErr w:type="gramStart"/>
-      <w:r>
-        <w:t>Path :</w:t>
-      </w:r>
-      <w:proofErr w:type="gramEnd"/>
-      <w:r>
-        <w:t xml:space="preserve"> </w:t>
+      <w:r>
+        <w:t xml:space="preserve">Path : </w:t>
       </w:r>
       <w:r>
         <w:t>C:\Users\</w:t>
@@ -4732,13 +4726,8 @@
         </w:rPr>
         <w:t xml:space="preserve">환경변수에 </w:t>
       </w:r>
-      <w:proofErr w:type="spellStart"/>
-      <w:r>
-        <w:t>smartiot</w:t>
-      </w:r>
-      <w:proofErr w:type="spellEnd"/>
-      <w:r>
-        <w:t xml:space="preserve"> </w:t>
+      <w:r>
+        <w:t xml:space="preserve">smartiot </w:t>
       </w:r>
       <w:r>
         <w:rPr>
@@ -5025,54 +5014,42 @@
         </w:rPr>
         <w:t>변수 값(V</w:t>
       </w:r>
-      <w:proofErr w:type="gramStart"/>
-      <w:r>
-        <w:t>) :</w:t>
-      </w:r>
-      <w:proofErr w:type="gramEnd"/>
+      <w:r>
+        <w:t xml:space="preserve">) : </w:t>
+      </w:r>
+      <w:r>
+        <w:rPr>
+          <w:rFonts w:hint="eastAsia"/>
+        </w:rPr>
+        <w:t>s</w:t>
+      </w:r>
+      <w:r>
+        <w:t>martiot</w:t>
+      </w:r>
+      <w:r>
+        <w:rPr>
+          <w:rFonts w:hint="eastAsia"/>
+        </w:rPr>
+        <w:t>를</w:t>
+      </w:r>
       <w:r>
         <w:t xml:space="preserve"> </w:t>
       </w:r>
-      <w:proofErr w:type="spellStart"/>
-      <w:r>
-        <w:rPr>
-          <w:rFonts w:hint="eastAsia"/>
-        </w:rPr>
-        <w:t>s</w:t>
-      </w:r>
-      <w:r>
-        <w:t>martiot</w:t>
-      </w:r>
-      <w:proofErr w:type="spellEnd"/>
-      <w:r>
-        <w:rPr>
-          <w:rFonts w:hint="eastAsia"/>
-        </w:rPr>
-        <w:t>를</w:t>
-      </w:r>
-      <w:r>
+      <w:r>
+        <w:rPr>
+          <w:rFonts w:hint="eastAsia"/>
+        </w:rPr>
+        <w:t>폴더를 올린</w:t>
+      </w:r>
+      <w:r>
+        <w:rPr>
+          <w:rFonts w:hint="eastAsia"/>
+        </w:rPr>
         <w:t xml:space="preserve"> </w:t>
       </w:r>
       <w:r>
-        <w:rPr>
-          <w:rFonts w:hint="eastAsia"/>
-        </w:rPr>
-        <w:t>폴더를 올린</w:t>
-      </w:r>
-      <w:r>
-        <w:rPr>
-          <w:rFonts w:hint="eastAsia"/>
-        </w:rPr>
-        <w:t xml:space="preserve"> </w:t>
-      </w:r>
-      <w:r>
-        <w:t>path + \</w:t>
-      </w:r>
-      <w:proofErr w:type="spellStart"/>
-      <w:r>
-        <w:t>smartiot</w:t>
-      </w:r>
-      <w:proofErr w:type="spellEnd"/>
+        <w:t>path + \smartiot</w:t>
+      </w:r>
     </w:p>
     <w:p>
       <w:pPr>
@@ -5244,15 +5221,7 @@
         <w:t>계정</w:t>
       </w:r>
       <w:r>
-        <w:t>\</w:t>
-      </w:r>
-      <w:proofErr w:type="spellStart"/>
-      <w:r>
-        <w:t>smartiot</w:t>
-      </w:r>
-      <w:proofErr w:type="spellEnd"/>
-      <w:r>
-        <w:t>\bin</w:t>
+        <w:t>\smartiot\bin</w:t>
       </w:r>
       <w:r>
         <w:t xml:space="preserve"> </w:t>
@@ -5356,13 +5325,8 @@
       <w:pPr>
         <w:pStyle w:val="BS-Title-Lv4"/>
       </w:pPr>
-      <w:proofErr w:type="spellStart"/>
-      <w:r>
-        <w:t>Windwos</w:t>
-      </w:r>
-      <w:proofErr w:type="spellEnd"/>
-      <w:r>
-        <w:t xml:space="preserve"> service </w:t>
+      <w:r>
+        <w:t xml:space="preserve">Windwos service </w:t>
       </w:r>
       <w:r>
         <w:rPr>
@@ -5410,15 +5374,7 @@
         <w:t>계정</w:t>
       </w:r>
       <w:r>
-        <w:t>\</w:t>
-      </w:r>
-      <w:proofErr w:type="spellStart"/>
-      <w:r>
-        <w:t>smartiot</w:t>
-      </w:r>
-      <w:proofErr w:type="spellEnd"/>
-      <w:r>
-        <w:t>\bin</w:t>
+        <w:t>\smartiot\bin</w:t>
       </w:r>
       <w:r>
         <w:t xml:space="preserve"> </w:t>
@@ -5677,13 +5633,8 @@
         </w:rPr>
         <w:t xml:space="preserve">압축이 해제된 </w:t>
       </w:r>
-      <w:proofErr w:type="spellStart"/>
-      <w:r>
-        <w:t>smartiot</w:t>
-      </w:r>
-      <w:proofErr w:type="spellEnd"/>
-      <w:r>
-        <w:t xml:space="preserve"> </w:t>
+      <w:r>
+        <w:t xml:space="preserve">smartiot </w:t>
       </w:r>
       <w:r>
         <w:rPr>
@@ -5736,19 +5687,9 @@
           <w:numId w:val="12"/>
         </w:numPr>
       </w:pPr>
-      <w:proofErr w:type="gramStart"/>
-      <w:r>
-        <w:t>Path :</w:t>
-      </w:r>
-      <w:proofErr w:type="gramEnd"/>
-      <w:r>
-        <w:t xml:space="preserve"> /home/</w:t>
-      </w:r>
-      <w:proofErr w:type="spellStart"/>
-      <w:r>
-        <w:t>linux</w:t>
-      </w:r>
-      <w:proofErr w:type="spellEnd"/>
+      <w:r>
+        <w:t>Path : /home/linux</w:t>
+      </w:r>
       <w:r>
         <w:rPr>
           <w:rFonts w:hint="eastAsia"/>
@@ -5847,13 +5788,8 @@
         <w:t>h</w:t>
       </w:r>
       <w:r>
-        <w:t>ome/</w:t>
-      </w:r>
-      <w:proofErr w:type="spellStart"/>
-      <w:r>
-        <w:t>linux</w:t>
-      </w:r>
-      <w:proofErr w:type="spellEnd"/>
+        <w:t>ome/linux</w:t>
+      </w:r>
       <w:r>
         <w:rPr>
           <w:rFonts w:hint="eastAsia"/>
@@ -5878,7 +5814,6 @@
           <w:numId w:val="12"/>
         </w:numPr>
       </w:pPr>
-      <w:proofErr w:type="spellStart"/>
       <w:r>
         <w:rPr>
           <w:rFonts w:hint="eastAsia"/>
@@ -5886,17 +5821,8 @@
         <w:t>c</w:t>
       </w:r>
       <w:r>
-        <w:t>hmod</w:t>
-      </w:r>
-      <w:proofErr w:type="spellEnd"/>
-      <w:r>
-        <w:t xml:space="preserve"> 775 -R </w:t>
-      </w:r>
-      <w:proofErr w:type="spellStart"/>
-      <w:r>
-        <w:t>smartiot</w:t>
-      </w:r>
-      <w:proofErr w:type="spellEnd"/>
+        <w:t>hmod 775 -R smartiot</w:t>
+      </w:r>
       <w:r>
         <w:rPr>
           <w:rFonts w:hint="eastAsia"/>
@@ -5918,13 +5844,8 @@
         </w:rPr>
         <w:t xml:space="preserve">환경변수에 </w:t>
       </w:r>
-      <w:proofErr w:type="spellStart"/>
-      <w:r>
-        <w:t>smartiot</w:t>
-      </w:r>
-      <w:proofErr w:type="spellEnd"/>
-      <w:r>
-        <w:t xml:space="preserve"> </w:t>
+      <w:r>
+        <w:t xml:space="preserve">smartiot </w:t>
       </w:r>
       <w:r>
         <w:rPr>
@@ -6053,7 +5974,6 @@
         </w:rPr>
         <w:t xml:space="preserve">맨아래로 내려가서 아래와 같이 명령을 입력 후 </w:t>
       </w:r>
-      <w:proofErr w:type="spellStart"/>
       <w:r>
         <w:t>ctrl+</w:t>
       </w:r>
@@ -6063,7 +5983,6 @@
         </w:rPr>
         <w:t>x</w:t>
       </w:r>
-      <w:proofErr w:type="spellEnd"/>
       <w:r>
         <w:t xml:space="preserve"> </w:t>
       </w:r>
@@ -6094,7 +6013,6 @@
         <w:pStyle w:val="BS-Standard"/>
         <w:ind w:left="760"/>
       </w:pPr>
-      <w:proofErr w:type="gramStart"/>
       <w:r>
         <w:rPr>
           <w:rFonts w:hint="eastAsia"/>
@@ -6102,11 +6020,7 @@
         <w:t xml:space="preserve">명령 </w:t>
       </w:r>
       <w:r>
-        <w:t>:</w:t>
-      </w:r>
-      <w:proofErr w:type="gramEnd"/>
-      <w:r>
-        <w:t xml:space="preserve"> </w:t>
+        <w:t xml:space="preserve">: </w:t>
       </w:r>
       <w:r>
         <w:t>export SMA</w:t>
@@ -6129,7 +6043,6 @@
       <w:r>
         <w:t>ome/</w:t>
       </w:r>
-      <w:proofErr w:type="spellStart"/>
       <w:r>
         <w:rPr>
           <w:rFonts w:hint="eastAsia"/>
@@ -6139,7 +6052,6 @@
       <w:r>
         <w:t>inux</w:t>
       </w:r>
-      <w:proofErr w:type="spellEnd"/>
       <w:r>
         <w:rPr>
           <w:rFonts w:hint="eastAsia"/>
@@ -6147,13 +6059,8 @@
         <w:t>계정</w:t>
       </w:r>
       <w:r>
-        <w:t>/</w:t>
-      </w:r>
-      <w:proofErr w:type="spellStart"/>
-      <w:r>
-        <w:t>smartiot</w:t>
-      </w:r>
-      <w:proofErr w:type="spellEnd"/>
+        <w:t>/smartiot</w:t>
+      </w:r>
     </w:p>
     <w:p>
       <w:pPr>
@@ -6246,7 +6153,6 @@
           <w:numId w:val="29"/>
         </w:numPr>
       </w:pPr>
-      <w:proofErr w:type="gramStart"/>
       <w:r>
         <w:rPr>
           <w:rFonts w:hint="eastAsia"/>
@@ -6254,16 +6160,11 @@
         <w:t xml:space="preserve">이동 </w:t>
       </w:r>
       <w:r>
-        <w:t>:</w:t>
-      </w:r>
-      <w:proofErr w:type="gramEnd"/>
-      <w:r>
-        <w:t xml:space="preserve"> cd </w:t>
+        <w:t xml:space="preserve">: cd </w:t>
       </w:r>
       <w:r>
         <w:t>/home/</w:t>
       </w:r>
-      <w:proofErr w:type="spellStart"/>
       <w:r>
         <w:rPr>
           <w:rFonts w:hint="eastAsia"/>
@@ -6273,7 +6174,6 @@
       <w:r>
         <w:t>inux</w:t>
       </w:r>
-      <w:proofErr w:type="spellEnd"/>
       <w:r>
         <w:rPr>
           <w:rFonts w:hint="eastAsia"/>
@@ -6283,11 +6183,9 @@
       <w:r>
         <w:t>/</w:t>
       </w:r>
-      <w:proofErr w:type="spellStart"/>
       <w:r>
         <w:t>smartiot</w:t>
       </w:r>
-      <w:proofErr w:type="spellEnd"/>
       <w:r>
         <w:t>/</w:t>
       </w:r>
@@ -6307,23 +6205,11 @@
         <w:rPr>
           <w:rFonts w:hint="eastAsia"/>
         </w:rPr>
-        <w:t xml:space="preserve">파일 </w:t>
-      </w:r>
-      <w:proofErr w:type="gramStart"/>
-      <w:r>
-        <w:rPr>
-          <w:rFonts w:hint="eastAsia"/>
-        </w:rPr>
-        <w:t xml:space="preserve">실행 </w:t>
-      </w:r>
-      <w:r>
-        <w:t>:</w:t>
-      </w:r>
-      <w:proofErr w:type="gramEnd"/>
-      <w:r>
-        <w:t xml:space="preserve"> </w:t>
-      </w:r>
-      <w:proofErr w:type="spellStart"/>
+        <w:t xml:space="preserve">파일 실행 </w:t>
+      </w:r>
+      <w:r>
+        <w:t xml:space="preserve">: </w:t>
+      </w:r>
       <w:r>
         <w:rPr>
           <w:rFonts w:hint="eastAsia"/>
@@ -6331,11 +6217,7 @@
         <w:t>s</w:t>
       </w:r>
       <w:r>
-        <w:t>h</w:t>
-      </w:r>
-      <w:proofErr w:type="spellEnd"/>
-      <w:r>
-        <w:t xml:space="preserve"> </w:t>
+        <w:t xml:space="preserve">h </w:t>
       </w:r>
       <w:r>
         <w:rPr>
@@ -6422,14 +6304,7 @@
           <w:rFonts w:hint="eastAsia"/>
         </w:rPr>
         <w:lastRenderedPageBreak/>
-        <w:t xml:space="preserve">중지 시 명령 </w:t>
-      </w:r>
-      <w:proofErr w:type="gramStart"/>
-      <w:r>
-        <w:rPr>
-          <w:rFonts w:hint="eastAsia"/>
-        </w:rPr>
-        <w:t>입력</w:t>
+        <w:t>중지 시 명령 입력</w:t>
       </w:r>
       <w:r>
         <w:rPr>
@@ -6438,20 +6313,14 @@
         <w:t xml:space="preserve"> </w:t>
       </w:r>
       <w:r>
-        <w:t>:</w:t>
-      </w:r>
-      <w:proofErr w:type="gramEnd"/>
-      <w:r>
-        <w:t xml:space="preserve"> </w:t>
-      </w:r>
-      <w:proofErr w:type="spellStart"/>
+        <w:t xml:space="preserve">: </w:t>
+      </w:r>
       <w:r>
         <w:rPr>
           <w:rFonts w:hint="eastAsia"/>
         </w:rPr>
         <w:t>ps</w:t>
       </w:r>
-      <w:proofErr w:type="spellEnd"/>
       <w:r>
         <w:t xml:space="preserve"> all</w:t>
       </w:r>
@@ -6522,11 +6391,9 @@
         </w:rPr>
         <w:t xml:space="preserve">가 </w:t>
       </w:r>
-      <w:proofErr w:type="spellStart"/>
       <w:r>
         <w:t>smartiot</w:t>
       </w:r>
-      <w:proofErr w:type="spellEnd"/>
       <w:r>
         <w:rPr>
           <w:rFonts w:hint="eastAsia"/>
@@ -6561,7 +6428,6 @@
       <w:pPr>
         <w:pStyle w:val="BS-Standard"/>
       </w:pPr>
-      <w:proofErr w:type="spellStart"/>
       <w:r>
         <w:rPr>
           <w:rFonts w:hint="eastAsia"/>
@@ -6571,18 +6437,15 @@
       <w:r>
         <w:t>inux</w:t>
       </w:r>
-      <w:proofErr w:type="spellEnd"/>
       <w:r>
         <w:rPr>
           <w:rFonts w:hint="eastAsia"/>
         </w:rPr>
         <w:t xml:space="preserve"> 부팅 시 </w:t>
       </w:r>
-      <w:proofErr w:type="spellStart"/>
       <w:r>
         <w:t>smartiot</w:t>
       </w:r>
-      <w:proofErr w:type="spellEnd"/>
       <w:r>
         <w:rPr>
           <w:rFonts w:hint="eastAsia"/>
@@ -6727,7 +6590,6 @@
         </w:rPr>
         <w:t xml:space="preserve">맨아래로 내려가서 아래와 같이 명령을 입력 후 </w:t>
       </w:r>
-      <w:proofErr w:type="spellStart"/>
       <w:r>
         <w:t>ctrl+</w:t>
       </w:r>
@@ -6737,7 +6599,6 @@
         </w:rPr>
         <w:t>x</w:t>
       </w:r>
-      <w:proofErr w:type="spellEnd"/>
       <w:r>
         <w:t xml:space="preserve"> </w:t>
       </w:r>
@@ -6762,7 +6623,6 @@
         <w:pStyle w:val="BS-Standard"/>
         <w:ind w:left="760"/>
       </w:pPr>
-      <w:proofErr w:type="gramStart"/>
       <w:r>
         <w:rPr>
           <w:rFonts w:hint="eastAsia"/>
@@ -6770,25 +6630,8 @@
         <w:t xml:space="preserve">명령 </w:t>
       </w:r>
       <w:r>
-        <w:t>:</w:t>
-      </w:r>
-      <w:proofErr w:type="gramEnd"/>
-      <w:r>
-        <w:t xml:space="preserve"> export SMARTIOT_HOME=/home/</w:t>
-      </w:r>
-      <w:proofErr w:type="spellStart"/>
-      <w:r>
-        <w:t>dbkim</w:t>
-      </w:r>
-      <w:proofErr w:type="spellEnd"/>
-      <w:r>
-        <w:t>/</w:t>
-      </w:r>
-      <w:proofErr w:type="spellStart"/>
-      <w:r>
-        <w:t>smartiot</w:t>
-      </w:r>
-      <w:proofErr w:type="spellEnd"/>
+        <w:t>: export SMARTIOT_HOME=/home/dbkim/smartiot</w:t>
+      </w:r>
     </w:p>
     <w:p>
       <w:pPr>
@@ -6804,7 +6647,6 @@
       <w:r>
         <w:t xml:space="preserve">     </w:t>
       </w:r>
-      <w:proofErr w:type="spellStart"/>
       <w:r>
         <w:rPr>
           <w:rFonts w:hint="eastAsia"/>
@@ -6812,19 +6654,7 @@
         <w:t>s</w:t>
       </w:r>
       <w:r>
-        <w:t>u</w:t>
-      </w:r>
-      <w:proofErr w:type="spellEnd"/>
-      <w:r>
-        <w:t xml:space="preserve"> </w:t>
-      </w:r>
-      <w:proofErr w:type="spellStart"/>
-      <w:r>
-        <w:t>dbkim</w:t>
-      </w:r>
-      <w:proofErr w:type="spellEnd"/>
-      <w:r>
-        <w:t xml:space="preserve"> $SMARTIOT_HOME/bin/start.sh &amp;</w:t>
+        <w:t>u dbkim $SMARTIOT_HOME/bin/start.sh &amp;</w:t>
       </w:r>
     </w:p>
     <w:p>
@@ -6856,14 +6686,9 @@
         <w:pStyle w:val="BS-Title-Lv1"/>
       </w:pPr>
       <w:bookmarkStart w:id="7" w:name="_Toc13071399"/>
-      <w:proofErr w:type="spellStart"/>
       <w:r>
         <w:lastRenderedPageBreak/>
-        <w:t>ZeroMQ</w:t>
-      </w:r>
-      <w:proofErr w:type="spellEnd"/>
-      <w:r>
-        <w:t xml:space="preserve"> </w:t>
+        <w:t xml:space="preserve">ZeroMQ </w:t>
       </w:r>
       <w:r>
         <w:rPr>
@@ -6871,15 +6696,12 @@
         </w:rPr>
         <w:t>서버 주소 및 포트 설정</w:t>
       </w:r>
-      <w:bookmarkStart w:id="8" w:name="_GoBack"/>
       <w:bookmarkEnd w:id="7"/>
-      <w:bookmarkEnd w:id="8"/>
     </w:p>
     <w:p>
       <w:pPr>
         <w:pStyle w:val="BS-Standard"/>
       </w:pPr>
-      <w:proofErr w:type="spellStart"/>
       <w:r>
         <w:rPr>
           <w:rFonts w:hint="eastAsia"/>
@@ -6889,7 +6711,6 @@
       <w:r>
         <w:t>eroMQ</w:t>
       </w:r>
-      <w:proofErr w:type="spellEnd"/>
       <w:r>
         <w:rPr>
           <w:rFonts w:hint="eastAsia"/>
@@ -6905,13 +6726,8 @@
           <w:numId w:val="30"/>
         </w:numPr>
       </w:pPr>
-      <w:proofErr w:type="spellStart"/>
-      <w:r>
-        <w:t>smartiot</w:t>
-      </w:r>
-      <w:proofErr w:type="spellEnd"/>
-      <w:r>
-        <w:t xml:space="preserve"> </w:t>
+      <w:r>
+        <w:t xml:space="preserve">smartiot </w:t>
       </w:r>
       <w:r>
         <w:rPr>
@@ -6961,7 +6777,6 @@
           <w:numId w:val="30"/>
         </w:numPr>
       </w:pPr>
-      <w:proofErr w:type="spellStart"/>
       <w:r>
         <w:rPr>
           <w:rFonts w:hint="eastAsia"/>
@@ -6969,11 +6784,7 @@
         <w:t>c</w:t>
       </w:r>
       <w:r>
-        <w:t>onfig.conf</w:t>
-      </w:r>
-      <w:proofErr w:type="spellEnd"/>
-      <w:r>
-        <w:t xml:space="preserve"> </w:t>
+        <w:t xml:space="preserve">onfig.conf </w:t>
       </w:r>
       <w:r>
         <w:rPr>
@@ -6992,115 +6803,123 @@
           <w:ilvl w:val="0"/>
           <w:numId w:val="30"/>
         </w:numPr>
-        <w:rPr>
-          <w:rFonts w:hint="eastAsia"/>
-        </w:rPr>
-      </w:pPr>
-      <w:proofErr w:type="spellStart"/>
-      <w:r>
-        <w:t>ZeroMQ</w:t>
-      </w:r>
-      <w:proofErr w:type="spellEnd"/>
-      <w:r>
-        <w:t xml:space="preserve"> Service</w:t>
-      </w:r>
-      <w:r>
-        <w:rPr>
-          <w:rFonts w:hint="eastAsia"/>
-        </w:rPr>
-        <w:t xml:space="preserve">의 </w:t>
-      </w:r>
-      <w:proofErr w:type="spellStart"/>
-      <w:proofErr w:type="gramStart"/>
+      </w:pPr>
+      <w:r>
+        <w:t>ZeroMQ Service</w:t>
+      </w:r>
+      <w:r>
+        <w:t xml:space="preserve"> </w:t>
+      </w:r>
+      <w:r>
+        <w:rPr>
+          <w:rFonts w:hint="eastAsia"/>
+        </w:rPr>
+        <w:t>아래 항목을 변경</w:t>
+      </w:r>
+    </w:p>
+    <w:p>
+      <w:pPr>
+        <w:pStyle w:val="BS-Standard"/>
+        <w:numPr>
+          <w:ilvl w:val="0"/>
+          <w:numId w:val="12"/>
+        </w:numPr>
+      </w:pPr>
       <w:r>
         <w:t>zeromq.ip</w:t>
       </w:r>
-      <w:proofErr w:type="spellEnd"/>
-      <w:proofErr w:type="gramEnd"/>
-      <w:r>
-        <w:t xml:space="preserve">, </w:t>
-      </w:r>
-      <w:proofErr w:type="spellStart"/>
+      <w:r>
+        <w:t>=*</w:t>
+      </w:r>
+    </w:p>
+    <w:p>
+      <w:pPr>
+        <w:pStyle w:val="BS-Standard"/>
+        <w:numPr>
+          <w:ilvl w:val="0"/>
+          <w:numId w:val="12"/>
+        </w:numPr>
+      </w:pPr>
       <w:r>
         <w:t>zeromq.req</w:t>
       </w:r>
-      <w:proofErr w:type="spellEnd"/>
-      <w:r>
-        <w:t xml:space="preserve">. </w:t>
-      </w:r>
-      <w:proofErr w:type="spellStart"/>
-      <w:proofErr w:type="gramStart"/>
-      <w:r>
-        <w:t>zeromq.publish</w:t>
-      </w:r>
-      <w:proofErr w:type="spellEnd"/>
-      <w:proofErr w:type="gramEnd"/>
-      <w:r>
-        <w:t xml:space="preserve"> </w:t>
-      </w:r>
-      <w:r>
-        <w:rPr>
-          <w:rFonts w:hint="eastAsia"/>
-        </w:rPr>
-        <w:t xml:space="preserve">변경 </w:t>
+      <w:r>
+        <w:t>.port=5555</w:t>
+      </w:r>
+    </w:p>
+    <w:p>
+      <w:pPr>
+        <w:pStyle w:val="BS-Standard"/>
+        <w:numPr>
+          <w:ilvl w:val="0"/>
+          <w:numId w:val="12"/>
+        </w:numPr>
+      </w:pPr>
+      <w:r>
+        <w:t>zeromq.pub</w:t>
+      </w:r>
+      <w:r>
+        <w:t>.</w:t>
+      </w:r>
+      <w:r>
+        <w:rPr>
+          <w:rFonts w:hint="eastAsia"/>
+        </w:rPr>
+        <w:t>p</w:t>
+      </w:r>
+      <w:r>
+        <w:t>ort</w:t>
+      </w:r>
+      <w:bookmarkStart w:id="8" w:name="_GoBack"/>
+      <w:bookmarkEnd w:id="8"/>
+      <w:r>
+        <w:t>=5556</w:t>
+      </w:r>
+    </w:p>
+    <w:p>
+      <w:pPr>
+        <w:pStyle w:val="BS-Standard"/>
+        <w:ind w:left="760"/>
+      </w:pPr>
+      <w:r>
+        <w:t>* IP</w:t>
+      </w:r>
+      <w:r>
+        <w:rPr>
+          <w:rFonts w:hint="eastAsia"/>
+        </w:rPr>
+        <w:t xml:space="preserve">에 </w:t>
+      </w:r>
+      <w:r>
+        <w:t>“</w:t>
+      </w:r>
+      <w:r>
+        <w:t>*</w:t>
+      </w:r>
+      <w:r>
+        <w:t>”</w:t>
+      </w:r>
+      <w:r>
+        <w:t xml:space="preserve">를 </w:t>
+      </w:r>
+      <w:r>
+        <w:rPr>
+          <w:rFonts w:hint="eastAsia"/>
+        </w:rPr>
+        <w:t>넣으면 로컬호스트로 인식.</w:t>
       </w:r>
       <w:r>
         <w:br/>
-        <w:t>* IP</w:t>
-      </w:r>
-      <w:r>
-        <w:rPr>
-          <w:rFonts w:hint="eastAsia"/>
-        </w:rPr>
-        <w:t xml:space="preserve">에 </w:t>
-      </w:r>
-      <w:r>
-        <w:t>“</w:t>
-      </w:r>
-      <w:r>
-        <w:t>*</w:t>
-      </w:r>
-      <w:r>
-        <w:t>”</w:t>
-      </w:r>
-      <w:r>
-        <w:t xml:space="preserve">를 </w:t>
-      </w:r>
-      <w:r>
-        <w:rPr>
-          <w:rFonts w:hint="eastAsia"/>
-        </w:rPr>
-        <w:t xml:space="preserve">넣으면 </w:t>
-      </w:r>
-      <w:proofErr w:type="spellStart"/>
-      <w:r>
-        <w:rPr>
-          <w:rFonts w:hint="eastAsia"/>
-        </w:rPr>
-        <w:t>로컬호스트로</w:t>
-      </w:r>
-      <w:proofErr w:type="spellEnd"/>
-      <w:r>
-        <w:rPr>
-          <w:rFonts w:hint="eastAsia"/>
-        </w:rPr>
-        <w:t xml:space="preserve"> 인식.</w:t>
-      </w:r>
-      <w:r>
-        <w:br/>
-      </w:r>
-      <w:r>
+      </w:r>
+      <w:r>
+        <w:rPr>
+          <w:noProof/>
+        </w:rPr>
         <w:drawing>
-          <wp:inline distT="0" distB="0" distL="0" distR="0" wp14:anchorId="4D2D1F5D" wp14:editId="3669F990">
-            <wp:extent cx="2447925" cy="6534716"/>
-            <wp:effectExtent l="0" t="0" r="0" b="0"/>
-            <wp:docPr id="5" name="그림 6">
-              <a:extLst xmlns:a="http://schemas.openxmlformats.org/drawingml/2006/main">
-                <a:ext uri="{FF2B5EF4-FFF2-40B4-BE49-F238E27FC236}">
-                  <a16:creationId xmlns:a16="http://schemas.microsoft.com/office/drawing/2014/main" id="{E97246BD-E304-4EDA-B855-41C33E2D1C90}"/>
-                </a:ext>
-              </a:extLst>
-            </wp:docPr>
+          <wp:inline distT="0" distB="0" distL="0" distR="0" wp14:anchorId="602499E4" wp14:editId="155BAC16">
+            <wp:extent cx="1919108" cy="5152446"/>
+            <wp:effectExtent l="0" t="0" r="5080" b="0"/>
+            <wp:docPr id="11" name="그림 11"/>
             <wp:cNvGraphicFramePr>
               <a:graphicFrameLocks xmlns:a="http://schemas.openxmlformats.org/drawingml/2006/main" noChangeAspect="1"/>
             </wp:cNvGraphicFramePr>
@@ -7108,30 +6927,33 @@
               <a:graphicData uri="http://schemas.openxmlformats.org/drawingml/2006/picture">
                 <pic:pic xmlns:pic="http://schemas.openxmlformats.org/drawingml/2006/picture">
                   <pic:nvPicPr>
-                    <pic:cNvPr id="7" name="그림 6">
+                    <pic:cNvPr id="0" name="Picture 2"/>
+                    <pic:cNvPicPr>
+                      <a:picLocks noChangeAspect="1" noChangeArrowheads="1"/>
+                    </pic:cNvPicPr>
+                  </pic:nvPicPr>
+                  <pic:blipFill>
+                    <a:blip r:embed="rId25">
                       <a:extLst>
-                        <a:ext uri="{FF2B5EF4-FFF2-40B4-BE49-F238E27FC236}">
-                          <a16:creationId xmlns:a16="http://schemas.microsoft.com/office/drawing/2014/main" id="{E97246BD-E304-4EDA-B855-41C33E2D1C90}"/>
+                        <a:ext uri="{28A0092B-C50C-407E-A947-70E740481C1C}">
+                          <a14:useLocalDpi xmlns:a14="http://schemas.microsoft.com/office/drawing/2010/main" val="0"/>
                         </a:ext>
                       </a:extLst>
-                    </pic:cNvPr>
-                    <pic:cNvPicPr>
-                      <a:picLocks noChangeAspect="1"/>
-                    </pic:cNvPicPr>
-                  </pic:nvPicPr>
-                  <pic:blipFill rotWithShape="1">
-                    <a:blip r:embed="rId25"/>
-                    <a:srcRect l="3037" t="953" r="2717" b="833"/>
-                    <a:stretch/>
+                    </a:blip>
+                    <a:srcRect/>
+                    <a:stretch>
+                      <a:fillRect/>
+                    </a:stretch>
                   </pic:blipFill>
-                  <pic:spPr>
+                  <pic:spPr bwMode="auto">
                     <a:xfrm>
                       <a:off x="0" y="0"/>
-                      <a:ext cx="2456013" cy="6556308"/>
+                      <a:ext cx="1935651" cy="5196862"/>
                     </a:xfrm>
                     <a:prstGeom prst="rect">
                       <a:avLst/>
                     </a:prstGeom>
+                    <a:noFill/>
                   </pic:spPr>
                 </pic:pic>
               </a:graphicData>
@@ -7337,21 +7159,12 @@
       </w:rPr>
       <w:t xml:space="preserve"> </w:t>
     </w:r>
-    <w:proofErr w:type="spellStart"/>
     <w:r>
       <w:rPr>
         <w:sz w:val="16"/>
         <w:szCs w:val="16"/>
       </w:rPr>
-      <w:t>Hdac</w:t>
-    </w:r>
-    <w:proofErr w:type="spellEnd"/>
-    <w:r>
-      <w:rPr>
-        <w:sz w:val="16"/>
-        <w:szCs w:val="16"/>
-      </w:rPr>
-      <w:t xml:space="preserve"> Technology</w:t>
+      <w:t>Hdac Technology</w:t>
     </w:r>
     <w:r>
       <w:rPr>
@@ -7663,7 +7476,6 @@
               <w:szCs w:val="18"/>
             </w:rPr>
           </w:pPr>
-          <w:proofErr w:type="spellStart"/>
           <w:r>
             <w:rPr>
               <w:rFonts w:hint="eastAsia"/>
@@ -7679,16 +7491,7 @@
               <w:sz w:val="18"/>
               <w:szCs w:val="18"/>
             </w:rPr>
-            <w:t>dac</w:t>
-          </w:r>
-          <w:proofErr w:type="spellEnd"/>
-          <w:r>
-            <w:rPr>
-              <w:b/>
-              <w:sz w:val="18"/>
-              <w:szCs w:val="18"/>
-            </w:rPr>
-            <w:t xml:space="preserve"> Tech</w:t>
+            <w:t>dac Tech</w:t>
           </w:r>
         </w:p>
       </w:tc>
@@ -7771,7 +7574,10 @@
             <w:t>-</w:t>
           </w:r>
           <w:r>
-            <w:t>002</w:t>
+            <w:t>00</w:t>
+          </w:r>
+          <w:r>
+            <w:t>3</w:t>
           </w:r>
         </w:p>
       </w:tc>
@@ -11873,7 +11679,7 @@
 </file>
 
 <file path=customXml/itemProps1.xml><?xml version="1.0" encoding="utf-8"?>
-<ds:datastoreItem xmlns:ds="http://schemas.openxmlformats.org/officeDocument/2006/customXml" ds:itemID="{4E5D71A0-2503-41C1-A8A6-7B21E6E61E1F}">
+<ds:datastoreItem xmlns:ds="http://schemas.openxmlformats.org/officeDocument/2006/customXml" ds:itemID="{140AF12F-8E3D-4693-9BE7-EFE83CA42685}">
   <ds:schemaRefs>
     <ds:schemaRef ds:uri="http://schemas.openxmlformats.org/officeDocument/2006/bibliography"/>
   </ds:schemaRefs>

</xml_diff>